<commit_message>
git 说明文档 by hxlNjust
</commit_message>
<xml_diff>
--- a/hxlNjust/git使用说明.docx
+++ b/hxlNjust/git使用说明.docx
@@ -43,12 +43,14 @@
       <w:r>
         <w:t xml:space="preserve"> </w:t>
       </w:r>
+      <w:proofErr w:type="spellStart"/>
       <w:r>
         <w:rPr>
           <w:rFonts w:hint="eastAsia"/>
         </w:rPr>
         <w:t>init</w:t>
       </w:r>
+      <w:proofErr w:type="spellEnd"/>
     </w:p>
     <w:p>
       <w:r>
@@ -129,8 +131,13 @@
         <w:t>git</w:t>
       </w:r>
       <w:r>
-        <w:t xml:space="preserve"> config user.name hxlNjust</w:t>
-      </w:r>
+        <w:t xml:space="preserve"> config user.name </w:t>
+      </w:r>
+      <w:proofErr w:type="spellStart"/>
+      <w:r>
+        <w:t>hxlNjust</w:t>
+      </w:r>
+      <w:proofErr w:type="spellEnd"/>
     </w:p>
     <w:p>
       <w:pPr>
@@ -144,7 +151,15 @@
         <w:t>g</w:t>
       </w:r>
       <w:r>
-        <w:t>it config user.email hxl_njust@163.com</w:t>
+        <w:t xml:space="preserve">it config </w:t>
+      </w:r>
+      <w:proofErr w:type="spellStart"/>
+      <w:r>
+        <w:t>user.email</w:t>
+      </w:r>
+      <w:proofErr w:type="spellEnd"/>
+      <w:r>
+        <w:t xml:space="preserve"> hxl_njust@163.com</w:t>
       </w:r>
     </w:p>
     <w:p>
@@ -184,8 +199,13 @@
         <w:t>git</w:t>
       </w:r>
       <w:r>
-        <w:t xml:space="preserve"> config –global user.name hxlNjust</w:t>
-      </w:r>
+        <w:t xml:space="preserve"> config –global user.name </w:t>
+      </w:r>
+      <w:proofErr w:type="spellStart"/>
+      <w:r>
+        <w:t>hxlNjust</w:t>
+      </w:r>
+      <w:proofErr w:type="spellEnd"/>
     </w:p>
     <w:p>
       <w:pPr>
@@ -199,7 +219,15 @@
         <w:t>g</w:t>
       </w:r>
       <w:r>
-        <w:t xml:space="preserve">it config –global user.email </w:t>
+        <w:t xml:space="preserve">it config –global </w:t>
+      </w:r>
+      <w:proofErr w:type="spellStart"/>
+      <w:r>
+        <w:t>user.email</w:t>
+      </w:r>
+      <w:proofErr w:type="spellEnd"/>
+      <w:r>
+        <w:t xml:space="preserve"> </w:t>
       </w:r>
       <w:hyperlink r:id="rId6" w:history="1">
         <w:r>
@@ -314,7 +342,15 @@
         <w:t>-m</w:t>
       </w:r>
       <w:r>
-        <w:t xml:space="preserve"> “xxxxxxx”</w:t>
+        <w:t xml:space="preserve"> “</w:t>
+      </w:r>
+      <w:proofErr w:type="spellStart"/>
+      <w:r>
+        <w:t>xxxxxxx</w:t>
+      </w:r>
+      <w:proofErr w:type="spellEnd"/>
+      <w:r>
+        <w:t>”</w:t>
       </w:r>
     </w:p>
     <w:p/>
@@ -466,7 +502,15 @@
         <w:t>g</w:t>
       </w:r>
       <w:r>
-        <w:t xml:space="preserve">it log –pretty=oneline  </w:t>
+        <w:t>it log –pretty=</w:t>
+      </w:r>
+      <w:proofErr w:type="spellStart"/>
+      <w:r>
+        <w:t>oneline</w:t>
+      </w:r>
+      <w:proofErr w:type="spellEnd"/>
+      <w:r>
+        <w:t xml:space="preserve">  </w:t>
       </w:r>
       <w:r>
         <w:rPr>
@@ -537,7 +581,15 @@
         <w:t>g</w:t>
       </w:r>
       <w:r>
-        <w:t xml:space="preserve">it log –oneline </w:t>
+        <w:t>it log –</w:t>
+      </w:r>
+      <w:proofErr w:type="spellStart"/>
+      <w:r>
+        <w:t>oneline</w:t>
+      </w:r>
+      <w:proofErr w:type="spellEnd"/>
+      <w:r>
+        <w:t xml:space="preserve"> </w:t>
       </w:r>
       <w:r>
         <w:rPr>
@@ -608,7 +660,15 @@
         <w:t>g</w:t>
       </w:r>
       <w:r>
-        <w:t xml:space="preserve">it reflog </w:t>
+        <w:t xml:space="preserve">it </w:t>
+      </w:r>
+      <w:proofErr w:type="spellStart"/>
+      <w:r>
+        <w:t>reflog</w:t>
+      </w:r>
+      <w:proofErr w:type="spellEnd"/>
+      <w:r>
+        <w:t xml:space="preserve"> </w:t>
       </w:r>
       <w:r>
         <w:rPr>
@@ -1055,12 +1115,14 @@
       <w:r>
         <w:t xml:space="preserve"> </w:t>
       </w:r>
+      <w:proofErr w:type="spellStart"/>
       <w:r>
         <w:rPr>
           <w:rFonts w:hint="eastAsia"/>
         </w:rPr>
         <w:t>HEAD~n</w:t>
       </w:r>
+      <w:proofErr w:type="spellEnd"/>
     </w:p>
     <w:p>
       <w:pPr>
@@ -1867,11 +1929,19 @@
         <w:rPr>
           <w:rFonts w:hint="eastAsia"/>
         </w:rPr>
-        <w:t>1：切换到分支h</w:t>
+        <w:t>1：切换到分支</w:t>
+      </w:r>
+      <w:proofErr w:type="spellStart"/>
+      <w:r>
+        <w:rPr>
+          <w:rFonts w:hint="eastAsia"/>
+        </w:rPr>
+        <w:t>h</w:t>
       </w:r>
       <w:r>
         <w:t>ot_fix</w:t>
       </w:r>
+      <w:proofErr w:type="spellEnd"/>
       <w:r>
         <w:rPr>
           <w:rFonts w:hint="eastAsia"/>
@@ -1891,17 +1961,41 @@
         <w:t>2：在主干上通过g</w:t>
       </w:r>
       <w:r>
-        <w:t xml:space="preserve">it merage hot_fix </w:t>
-      </w:r>
-      <w:r>
-        <w:rPr>
-          <w:rFonts w:hint="eastAsia"/>
-        </w:rPr>
-        <w:t>把hot_</w:t>
+        <w:t xml:space="preserve">it </w:t>
+      </w:r>
+      <w:proofErr w:type="spellStart"/>
+      <w:r>
+        <w:t>merage</w:t>
+      </w:r>
+      <w:proofErr w:type="spellEnd"/>
+      <w:r>
+        <w:t xml:space="preserve"> </w:t>
+      </w:r>
+      <w:proofErr w:type="spellStart"/>
+      <w:r>
+        <w:t>hot_fix</w:t>
+      </w:r>
+      <w:proofErr w:type="spellEnd"/>
+      <w:r>
+        <w:t xml:space="preserve"> </w:t>
+      </w:r>
+      <w:r>
+        <w:rPr>
+          <w:rFonts w:hint="eastAsia"/>
+        </w:rPr>
+        <w:t>把</w:t>
+      </w:r>
+      <w:proofErr w:type="spellStart"/>
+      <w:r>
+        <w:rPr>
+          <w:rFonts w:hint="eastAsia"/>
+        </w:rPr>
+        <w:t>hot_</w:t>
       </w:r>
       <w:r>
         <w:t>fix</w:t>
       </w:r>
+      <w:proofErr w:type="spellEnd"/>
       <w:r>
         <w:rPr>
           <w:rFonts w:hint="eastAsia"/>
@@ -1931,7 +2025,15 @@
         <w:t>1：</w:t>
       </w:r>
       <w:r>
-        <w:t xml:space="preserve">git merge hot_fix </w:t>
+        <w:t xml:space="preserve">git merge </w:t>
+      </w:r>
+      <w:proofErr w:type="spellStart"/>
+      <w:r>
+        <w:t>hot_fix</w:t>
+      </w:r>
+      <w:proofErr w:type="spellEnd"/>
+      <w:r>
+        <w:t xml:space="preserve"> </w:t>
       </w:r>
       <w:r>
         <w:rPr>
@@ -3573,6 +3675,7 @@
         </w:rPr>
         <w:t>第一步：从客户</w:t>
       </w:r>
+      <w:proofErr w:type="spellStart"/>
       <w:r>
         <w:rPr>
           <w:rFonts w:hint="eastAsia"/>
@@ -3582,6 +3685,7 @@
       <w:r>
         <w:t>xlNjust</w:t>
       </w:r>
+      <w:proofErr w:type="spellEnd"/>
       <w:r>
         <w:rPr>
           <w:rFonts w:hint="eastAsia"/>
@@ -3938,11 +4042,19 @@
         <w:rPr>
           <w:rFonts w:hint="eastAsia"/>
         </w:rPr>
-        <w:t>第五步：客户端（hxl</w:t>
+        <w:t>第五步：客户端（</w:t>
+      </w:r>
+      <w:proofErr w:type="spellStart"/>
+      <w:r>
+        <w:rPr>
+          <w:rFonts w:hint="eastAsia"/>
+        </w:rPr>
+        <w:t>hxl</w:t>
       </w:r>
       <w:r>
         <w:t>Njust</w:t>
       </w:r>
+      <w:proofErr w:type="spellEnd"/>
       <w:r>
         <w:rPr>
           <w:rFonts w:hint="eastAsia"/>
@@ -4010,8 +4122,16 @@
         <w:rPr>
           <w:rFonts w:hint="eastAsia"/>
         </w:rPr>
-        <w:t>客户hxlNjust</w:t>
-      </w:r>
+        <w:t>客户</w:t>
+      </w:r>
+      <w:proofErr w:type="spellStart"/>
+      <w:r>
+        <w:rPr>
+          <w:rFonts w:hint="eastAsia"/>
+        </w:rPr>
+        <w:t>hxlNjust</w:t>
+      </w:r>
+      <w:proofErr w:type="spellEnd"/>
       <w:r>
         <w:rPr>
           <w:rFonts w:hint="eastAsia"/>
@@ -4165,8 +4285,16 @@
         <w:rPr>
           <w:rStyle w:val="a8"/>
         </w:rPr>
-        <w:t>git push origin master:master</w:t>
-      </w:r>
+        <w:t xml:space="preserve">git push origin </w:t>
+      </w:r>
+      <w:proofErr w:type="spellStart"/>
+      <w:r>
+        <w:rPr>
+          <w:rStyle w:val="a8"/>
+        </w:rPr>
+        <w:t>master:master</w:t>
+      </w:r>
+      <w:proofErr w:type="spellEnd"/>
       <w:r>
         <w:rPr>
           <w:rFonts w:hint="eastAsia"/>
@@ -4249,6 +4377,7 @@
           <w:numId w:val="14"/>
         </w:numPr>
       </w:pPr>
+      <w:proofErr w:type="spellStart"/>
       <w:r>
         <w:t>S</w:t>
       </w:r>
@@ -4258,6 +4387,7 @@
         </w:rPr>
         <w:t>sh</w:t>
       </w:r>
+      <w:proofErr w:type="spellEnd"/>
       <w:r>
         <w:rPr>
           <w:rFonts w:hint="eastAsia"/>
@@ -4311,8 +4441,13 @@
         </w:rPr>
         <w:t>删除 .</w:t>
       </w:r>
-      <w:r>
-        <w:t xml:space="preserve">ssh </w:t>
+      <w:proofErr w:type="spellStart"/>
+      <w:r>
+        <w:t>ssh</w:t>
+      </w:r>
+      <w:proofErr w:type="spellEnd"/>
+      <w:r>
+        <w:t xml:space="preserve"> </w:t>
       </w:r>
       <w:r>
         <w:rPr>
@@ -4325,13 +4460,23 @@
       <w:pPr>
         <w:pStyle w:val="a3"/>
         <w:ind w:left="420" w:firstLineChars="0" w:firstLine="0"/>
-        <w:rPr>
-          <w:rFonts w:hint="eastAsia"/>
-        </w:rPr>
-      </w:pPr>
-      <w:r>
-        <w:t>rm -vrf .ssh</w:t>
-      </w:r>
+      </w:pPr>
+      <w:r>
+        <w:t>rm -</w:t>
+      </w:r>
+      <w:proofErr w:type="spellStart"/>
+      <w:r>
+        <w:t>vrf</w:t>
+      </w:r>
+      <w:proofErr w:type="spellEnd"/>
+      <w:r>
+        <w:t xml:space="preserve"> .</w:t>
+      </w:r>
+      <w:proofErr w:type="spellStart"/>
+      <w:r>
+        <w:t>ssh</w:t>
+      </w:r>
+      <w:proofErr w:type="spellEnd"/>
     </w:p>
     <w:p>
       <w:pPr>
@@ -4346,7 +4491,21 @@
         <w:rPr>
           <w:rFonts w:hint="eastAsia"/>
         </w:rPr>
-        <w:t>运行命令生成ssh秘钥</w:t>
+        <w:t>运行命令生成</w:t>
+      </w:r>
+      <w:proofErr w:type="spellStart"/>
+      <w:r>
+        <w:rPr>
+          <w:rFonts w:hint="eastAsia"/>
+        </w:rPr>
+        <w:t>ssh</w:t>
+      </w:r>
+      <w:proofErr w:type="spellEnd"/>
+      <w:r>
+        <w:rPr>
+          <w:rFonts w:hint="eastAsia"/>
+        </w:rPr>
+        <w:t>秘钥</w:t>
       </w:r>
     </w:p>
     <w:p>
@@ -4354,6 +4513,7 @@
         <w:pStyle w:val="a3"/>
         <w:ind w:left="420" w:firstLineChars="0" w:firstLine="0"/>
       </w:pPr>
+      <w:proofErr w:type="spellStart"/>
       <w:r>
         <w:rPr>
           <w:rFonts w:hint="eastAsia"/>
@@ -4361,7 +4521,19 @@
         <w:t>s</w:t>
       </w:r>
       <w:r>
-        <w:t xml:space="preserve">sh-keygen -t rsa -C </w:t>
+        <w:t>sh</w:t>
+      </w:r>
+      <w:proofErr w:type="spellEnd"/>
+      <w:r>
+        <w:t xml:space="preserve">-keygen -t </w:t>
+      </w:r>
+      <w:proofErr w:type="spellStart"/>
+      <w:r>
+        <w:t>rsa</w:t>
+      </w:r>
+      <w:proofErr w:type="spellEnd"/>
+      <w:r>
+        <w:t xml:space="preserve"> -C </w:t>
       </w:r>
       <w:hyperlink r:id="rId38" w:history="1">
         <w:r>
@@ -4447,9 +4619,11 @@
         </w:rPr>
         <w:t>查看.</w:t>
       </w:r>
+      <w:proofErr w:type="spellStart"/>
       <w:r>
         <w:t>ssh</w:t>
       </w:r>
+      <w:proofErr w:type="spellEnd"/>
       <w:r>
         <w:rPr>
           <w:rFonts w:hint="eastAsia"/>
@@ -4553,11 +4727,6 @@
       </w:r>
     </w:p>
     <w:p>
-      <w:pPr>
-        <w:rPr>
-          <w:rFonts w:hint="eastAsia"/>
-        </w:rPr>
-      </w:pPr>
       <w:r>
         <w:rPr>
           <w:noProof/>
@@ -4639,11 +4808,6 @@
       </w:r>
     </w:p>
     <w:p>
-      <w:pPr>
-        <w:rPr>
-          <w:rFonts w:hint="eastAsia"/>
-        </w:rPr>
-      </w:pPr>
       <w:r>
         <w:rPr>
           <w:noProof/>
@@ -4707,11 +4871,6 @@
       </w:r>
     </w:p>
     <w:p>
-      <w:pPr>
-        <w:rPr>
-          <w:rFonts w:hint="eastAsia"/>
-        </w:rPr>
-      </w:pPr>
       <w:r>
         <w:rPr>
           <w:noProof/>
@@ -4755,11 +4914,6 @@
     </w:p>
     <w:p/>
     <w:p>
-      <w:pPr>
-        <w:rPr>
-          <w:rFonts w:hint="eastAsia"/>
-        </w:rPr>
-      </w:pPr>
       <w:r>
         <w:rPr>
           <w:rFonts w:hint="eastAsia"/>
@@ -4860,7 +5014,27 @@
           <w:sz w:val="18"/>
           <w:szCs w:val="18"/>
         </w:rPr>
-        <w:t>$ git config --global core.excludesfile C:/Users/Lenovo/Java.gitignore</w:t>
+        <w:t xml:space="preserve">$ git config --global </w:t>
+      </w:r>
+      <w:proofErr w:type="spellStart"/>
+      <w:r>
+        <w:rPr>
+          <w:rFonts w:ascii="Lucida Console" w:hAnsi="Lucida Console" w:cs="Lucida Console"/>
+          <w:kern w:val="0"/>
+          <w:sz w:val="18"/>
+          <w:szCs w:val="18"/>
+        </w:rPr>
+        <w:t>core.excludesfile</w:t>
+      </w:r>
+      <w:proofErr w:type="spellEnd"/>
+      <w:r>
+        <w:rPr>
+          <w:rFonts w:ascii="Lucida Console" w:hAnsi="Lucida Console" w:cs="Lucida Console"/>
+          <w:kern w:val="0"/>
+          <w:sz w:val="18"/>
+          <w:szCs w:val="18"/>
+        </w:rPr>
+        <w:t xml:space="preserve"> C:/Users/Lenovo/Java.gitignore</w:t>
       </w:r>
     </w:p>
     <w:p>
@@ -4920,9 +5094,6 @@
         <w:pStyle w:val="codeDark"/>
         <w:spacing w:after="156"/>
         <w:ind w:left="105" w:right="105"/>
-        <w:rPr>
-          <w:rFonts w:hint="eastAsia"/>
-        </w:rPr>
       </w:pPr>
       <w:r>
         <w:t>*.class</w:t>
@@ -4943,9 +5114,6 @@
         <w:pStyle w:val="codeDark"/>
         <w:spacing w:after="156"/>
         <w:ind w:left="105" w:right="105"/>
-        <w:rPr>
-          <w:rFonts w:hint="eastAsia"/>
-        </w:rPr>
       </w:pPr>
       <w:r>
         <w:t>*.log</w:t>
@@ -5107,9 +5275,6 @@
         <w:pStyle w:val="codeDark"/>
         <w:spacing w:after="156"/>
         <w:ind w:left="105" w:right="105"/>
-        <w:rPr>
-          <w:rFonts w:hint="eastAsia"/>
-        </w:rPr>
       </w:pPr>
       <w:r>
         <w:t>hs_err_pid*</w:t>
@@ -5670,9 +5835,6 @@
           <w:numId w:val="15"/>
         </w:numPr>
         <w:ind w:firstLineChars="0"/>
-        <w:rPr>
-          <w:rFonts w:hint="eastAsia"/>
-        </w:rPr>
       </w:pPr>
       <w:r>
         <w:rPr>
@@ -5736,7 +5898,21 @@
         <w:rPr>
           <w:rFonts w:hint="eastAsia"/>
         </w:rPr>
-        <w:t>第二步：拷贝uri参数</w:t>
+        <w:t>第二步：拷贝</w:t>
+      </w:r>
+      <w:proofErr w:type="spellStart"/>
+      <w:r>
+        <w:rPr>
+          <w:rFonts w:hint="eastAsia"/>
+        </w:rPr>
+        <w:t>uri</w:t>
+      </w:r>
+      <w:proofErr w:type="spellEnd"/>
+      <w:r>
+        <w:rPr>
+          <w:rFonts w:hint="eastAsia"/>
+        </w:rPr>
+        <w:t>参数</w:t>
       </w:r>
     </w:p>
     <w:p>
@@ -5916,17 +6092,76 @@
       </w:r>
     </w:p>
     <w:p>
-      <w:pPr>
-        <w:rPr>
-          <w:rFonts w:hint="eastAsia"/>
-        </w:rPr>
-      </w:pPr>
       <w:r>
         <w:rPr>
           <w:rFonts w:hint="eastAsia"/>
         </w:rPr>
         <w:lastRenderedPageBreak/>
         <w:t>后续分支请参考pdf文件</w:t>
+      </w:r>
+    </w:p>
+    <w:p/>
+    <w:p>
+      <w:pPr>
+        <w:pStyle w:val="1"/>
+        <w:numPr>
+          <w:ilvl w:val="0"/>
+          <w:numId w:val="14"/>
+        </w:numPr>
+      </w:pPr>
+      <w:r>
+        <w:rPr>
+          <w:rFonts w:hint="eastAsia"/>
+        </w:rPr>
+        <w:t>访问不到</w:t>
+      </w:r>
+      <w:proofErr w:type="spellStart"/>
+      <w:r>
+        <w:rPr>
+          <w:rFonts w:hint="eastAsia"/>
+        </w:rPr>
+        <w:t>github</w:t>
+      </w:r>
+      <w:proofErr w:type="spellEnd"/>
+    </w:p>
+    <w:p>
+      <w:r>
+        <w:rPr>
+          <w:rFonts w:hint="eastAsia"/>
+        </w:rPr>
+        <w:t>重新加载</w:t>
+      </w:r>
+      <w:proofErr w:type="spellStart"/>
+      <w:r>
+        <w:rPr>
+          <w:rFonts w:hint="eastAsia"/>
+        </w:rPr>
+        <w:t>dns</w:t>
+      </w:r>
+      <w:proofErr w:type="spellEnd"/>
+    </w:p>
+    <w:p>
+      <w:pPr>
+        <w:pStyle w:val="a3"/>
+        <w:numPr>
+          <w:ilvl w:val="0"/>
+          <w:numId w:val="15"/>
+        </w:numPr>
+        <w:ind w:firstLineChars="0"/>
+        <w:rPr>
+          <w:rFonts w:hint="eastAsia"/>
+        </w:rPr>
+      </w:pPr>
+      <w:r>
+        <w:t>ipconfig /</w:t>
+      </w:r>
+      <w:proofErr w:type="spellStart"/>
+      <w:r>
+        <w:t>flushdns</w:t>
+      </w:r>
+      <w:proofErr w:type="spellEnd"/>
+      <w:r>
+        <w:t xml:space="preserve"> </w:t>
       </w:r>
     </w:p>
     <w:sectPr>
@@ -6558,7 +6793,7 @@
   <w:abstractNum w:abstractNumId="6" w15:restartNumberingAfterBreak="0">
     <w:nsid w:val="4A002868"/>
     <w:multiLevelType w:val="hybridMultilevel"/>
-    <w:tmpl w:val="48A69C1E"/>
+    <w:tmpl w:val="D3561D4E"/>
     <w:lvl w:ilvl="0" w:tplc="0409000B">
       <w:start w:val="1"/>
       <w:numFmt w:val="bullet"/>

</xml_diff>